<commit_message>
pixeles pasados a %
</commit_message>
<xml_diff>
--- a/requisitos.docx
+++ b/requisitos.docx
@@ -275,8 +275,14 @@
           <w:ilvl w:val="1"/>
           <w:numId w:val="8"/>
         </w:numPr>
-      </w:pPr>
-      <w:r>
+        <w:rPr>
+          <w:highlight w:val="green"/>
+        </w:rPr>
+      </w:pPr>
+      <w:r>
+        <w:rPr>
+          <w:highlight w:val="green"/>
+        </w:rPr>
         <w:t>Project page</w:t>
       </w:r>
     </w:p>
@@ -286,13 +292,22 @@
           <w:ilvl w:val="1"/>
           <w:numId w:val="8"/>
         </w:numPr>
-      </w:pPr>
-      <w:proofErr w:type="spellStart"/>
-      <w:r>
+        <w:rPr>
+          <w:highlight w:val="green"/>
+        </w:rPr>
+      </w:pPr>
+      <w:proofErr w:type="spellStart"/>
+      <w:r>
+        <w:rPr>
+          <w:highlight w:val="green"/>
+        </w:rPr>
         <w:t>Contact</w:t>
       </w:r>
       <w:proofErr w:type="spellEnd"/>
       <w:r>
+        <w:rPr>
+          <w:highlight w:val="green"/>
+        </w:rPr>
         <w:t xml:space="preserve"> page</w:t>
       </w:r>
     </w:p>
@@ -325,14 +340,12 @@
         <w:t xml:space="preserve"> y móvil (eso incluye incorporar el famoso </w:t>
       </w:r>
       <w:hyperlink r:id="rId8" w:tgtFrame="_blank" w:history="1">
-        <w:proofErr w:type="gramStart"/>
         <w:r>
           <w:rPr>
             <w:rStyle w:val="Hipervnculo"/>
           </w:rPr>
           <w:t>menú hamburguesa</w:t>
         </w:r>
-        <w:proofErr w:type="gramEnd"/>
       </w:hyperlink>
       <w:r>
         <w:t xml:space="preserve"> para las versiones de </w:t>
@@ -647,18 +660,13 @@
         </w:r>
       </w:hyperlink>
       <w:r>
-        <w:t xml:space="preserve"> además de un </w:t>
-      </w:r>
-      <w:proofErr w:type="gramStart"/>
-      <w:r>
-        <w:t>archivo .</w:t>
+        <w:t> además de un archivo .</w:t>
       </w:r>
       <w:proofErr w:type="spellStart"/>
       <w:r>
         <w:t>fig</w:t>
       </w:r>
       <w:proofErr w:type="spellEnd"/>
-      <w:proofErr w:type="gramEnd"/>
       <w:r>
         <w:t xml:space="preserve"> con información sobre las tipografías y los colores utilizados en la web, entre otros. Para poder trabajar con este archivo deberéis registraros en </w:t>
       </w:r>
@@ -915,6 +923,23 @@
     </w:p>
     <w:p/>
     <w:p/>
+    <w:p/>
+    <w:p/>
+    <w:p/>
+    <w:p/>
+    <w:p>
+      <w:r>
+        <w:t xml:space="preserve">Lo he hecho todo con pixeles, los que ponía en el </w:t>
+      </w:r>
+      <w:proofErr w:type="spellStart"/>
+      <w:r>
+        <w:t>figma</w:t>
+      </w:r>
+      <w:proofErr w:type="spellEnd"/>
+      <w:r>
+        <w:t>. Me va a dar problemas para hacer el responsive?? =)</w:t>
+      </w:r>
+    </w:p>
     <w:p>
       <w:r>
         <w:t xml:space="preserve">Al abrir inspeccionar en la web me sale un tamaño mucho </w:t>
@@ -927,41 +952,77 @@
       <w:r>
         <w:t xml:space="preserve"> grande…</w:t>
       </w:r>
-    </w:p>
-    <w:p>
-      <w:proofErr w:type="gramStart"/>
-      <w:r>
-        <w:t>HACER QUE LOS LINKS VACIOS ABRAN PESTAÑA NUEVA EN BLANCO!!!</w:t>
-      </w:r>
-      <w:proofErr w:type="gramEnd"/>
+      <w:r>
+        <w:t>creo</w:t>
+      </w:r>
+    </w:p>
+    <w:p>
+      <w:r>
+        <w:t xml:space="preserve">Como hacer </w:t>
+      </w:r>
+      <w:proofErr w:type="spellStart"/>
+      <w:r>
+        <w:t>padding</w:t>
+      </w:r>
+      <w:proofErr w:type="spellEnd"/>
+      <w:r>
+        <w:t xml:space="preserve"> solo en el texto del </w:t>
+      </w:r>
+      <w:proofErr w:type="spellStart"/>
+      <w:r>
+        <w:t>placeholder</w:t>
+      </w:r>
+      <w:proofErr w:type="spellEnd"/>
+      <w:r>
+        <w:t>?</w:t>
+      </w:r>
+      <w:r>
+        <w:t xml:space="preserve"> Problemas en el formulario</w:t>
+      </w:r>
+    </w:p>
+    <w:p>
+      <w:r>
+        <w:t xml:space="preserve">En el </w:t>
+      </w:r>
+      <w:proofErr w:type="spellStart"/>
+      <w:r>
+        <w:t>footer</w:t>
+      </w:r>
+      <w:proofErr w:type="spellEnd"/>
+      <w:r>
+        <w:t xml:space="preserve"> si no pongo </w:t>
+      </w:r>
+      <w:proofErr w:type="spellStart"/>
+      <w:r>
+        <w:t>padding</w:t>
+      </w:r>
+      <w:proofErr w:type="spellEnd"/>
+      <w:r>
+        <w:t xml:space="preserve"> al logo me lo pone más a la izquierda, es normal?</w:t>
+      </w:r>
+    </w:p>
+    <w:p>
+      <w:r>
+        <w:t xml:space="preserve">Lo mismo en el TITULO de la parte </w:t>
+      </w:r>
+      <w:proofErr w:type="spellStart"/>
+      <w:r>
+        <w:t>hero</w:t>
+      </w:r>
+      <w:proofErr w:type="spellEnd"/>
+    </w:p>
+    <w:p>
+      <w:r>
+        <w:t>HACER QUE LOS LINKS VACIOS ABRAN PESTAÑA NUEVA EN BLANCO</w:t>
+      </w:r>
+      <w:r>
+        <w:t>?? O que no hagan nada?</w:t>
+      </w:r>
     </w:p>
     <w:p>
       <w:r>
         <w:t>En index.html corregir la posición del email en la sección amarilla</w:t>
       </w:r>
-    </w:p>
-    <w:p>
-      <w:proofErr w:type="gramStart"/>
-      <w:r>
-        <w:t xml:space="preserve">En el </w:t>
-      </w:r>
-      <w:proofErr w:type="spellStart"/>
-      <w:r>
-        <w:t>footer</w:t>
-      </w:r>
-      <w:proofErr w:type="spellEnd"/>
-      <w:r>
-        <w:t xml:space="preserve"> si no pongo </w:t>
-      </w:r>
-      <w:proofErr w:type="spellStart"/>
-      <w:r>
-        <w:t>padding</w:t>
-      </w:r>
-      <w:proofErr w:type="spellEnd"/>
-      <w:r>
-        <w:t xml:space="preserve"> al logo me lo pone más a la izquierda, es normal?</w:t>
-      </w:r>
-      <w:proofErr w:type="gramEnd"/>
     </w:p>
     <w:p>
       <w:r>

</xml_diff>

<commit_message>
responsive acabado, solo falta menu hamburguesa y js
</commit_message>
<xml_diff>
--- a/requisitos.docx
+++ b/requisitos.docx
@@ -63,39 +63,7 @@
           <w:b/>
           <w:bCs/>
         </w:rPr>
-        <w:t> </w:t>
-      </w:r>
-      <w:proofErr w:type="spellStart"/>
-      <w:r>
-        <w:rPr>
-          <w:b/>
-          <w:bCs/>
-        </w:rPr>
-        <w:t>Mid-term</w:t>
-      </w:r>
-      <w:proofErr w:type="spellEnd"/>
-      <w:r>
-        <w:rPr>
-          <w:b/>
-          <w:bCs/>
-        </w:rPr>
-        <w:t xml:space="preserve"> </w:t>
-      </w:r>
-      <w:proofErr w:type="spellStart"/>
-      <w:r>
-        <w:rPr>
-          <w:b/>
-          <w:bCs/>
-        </w:rPr>
-        <w:t>project</w:t>
-      </w:r>
-      <w:proofErr w:type="spellEnd"/>
-      <w:r>
-        <w:rPr>
-          <w:b/>
-          <w:bCs/>
-        </w:rPr>
-        <w:t> </w:t>
+        <w:t> Mid-term project </w:t>
       </w:r>
       <w:r>
         <w:rPr>
@@ -260,14 +228,12 @@
           <w:highlight w:val="green"/>
         </w:rPr>
       </w:pPr>
-      <w:proofErr w:type="spellStart"/>
       <w:r>
         <w:rPr>
           <w:highlight w:val="green"/>
         </w:rPr>
         <w:t>Homepage</w:t>
       </w:r>
-      <w:proofErr w:type="spellEnd"/>
     </w:p>
     <w:p>
       <w:pPr>
@@ -296,19 +262,11 @@
           <w:highlight w:val="green"/>
         </w:rPr>
       </w:pPr>
-      <w:proofErr w:type="spellStart"/>
       <w:r>
         <w:rPr>
           <w:highlight w:val="green"/>
         </w:rPr>
-        <w:t>Contact</w:t>
-      </w:r>
-      <w:proofErr w:type="spellEnd"/>
-      <w:r>
-        <w:rPr>
-          <w:highlight w:val="green"/>
-        </w:rPr>
-        <w:t xml:space="preserve"> page</w:t>
+        <w:t>Contact page</w:t>
       </w:r>
     </w:p>
     <w:p>
@@ -329,15 +287,7 @@
         <w:t>responsive </w:t>
       </w:r>
       <w:r>
-        <w:t xml:space="preserve">y garantizar una correcta visualización y funcionalidad desde desktop, </w:t>
-      </w:r>
-      <w:proofErr w:type="spellStart"/>
-      <w:r>
-        <w:t>tablet</w:t>
-      </w:r>
-      <w:proofErr w:type="spellEnd"/>
-      <w:r>
-        <w:t xml:space="preserve"> y móvil (eso incluye incorporar el famoso </w:t>
+        <w:t>y garantizar una correcta visualización y funcionalidad desde desktop, tablet y móvil (eso incluye incorporar el famoso </w:t>
       </w:r>
       <w:hyperlink r:id="rId8" w:tgtFrame="_blank" w:history="1">
         <w:r>
@@ -348,15 +298,7 @@
         </w:r>
       </w:hyperlink>
       <w:r>
-        <w:t xml:space="preserve"> para las versiones de </w:t>
-      </w:r>
-      <w:proofErr w:type="spellStart"/>
-      <w:r>
-        <w:t>tablet</w:t>
-      </w:r>
-      <w:proofErr w:type="spellEnd"/>
-      <w:r>
-        <w:t xml:space="preserve"> y móvil).</w:t>
+        <w:t> para las versiones de tablet y móvil).</w:t>
       </w:r>
     </w:p>
     <w:p>
@@ -390,53 +332,33 @@
       <w:r>
         <w:t>En la sección </w:t>
       </w:r>
-      <w:proofErr w:type="spellStart"/>
       <w:r>
         <w:rPr>
           <w:i/>
           <w:iCs/>
         </w:rPr>
-        <w:t>Recent</w:t>
-      </w:r>
-      <w:proofErr w:type="spellEnd"/>
+        <w:t>Recent Projects</w:t>
+      </w:r>
+      <w:r>
+        <w:t> de la </w:t>
+      </w:r>
       <w:r>
         <w:rPr>
           <w:i/>
           <w:iCs/>
         </w:rPr>
-        <w:t xml:space="preserve"> </w:t>
-      </w:r>
-      <w:proofErr w:type="spellStart"/>
+        <w:t>Home Page</w:t>
+      </w:r>
+      <w:r>
+        <w:t>, el título y el texto de cada una de las tarjetas se cargará mediante una petición al servidor (</w:t>
+      </w:r>
       <w:r>
         <w:rPr>
           <w:i/>
           <w:iCs/>
         </w:rPr>
-        <w:t>Projects</w:t>
-      </w:r>
-      <w:proofErr w:type="spellEnd"/>
-      <w:r>
-        <w:t> de la </w:t>
-      </w:r>
-      <w:r>
-        <w:rPr>
-          <w:i/>
-          <w:iCs/>
-        </w:rPr>
-        <w:t>Home Page</w:t>
-      </w:r>
-      <w:r>
-        <w:t>, el título y el texto de cada una de las tarjetas se cargará mediante una petición al servidor (</w:t>
-      </w:r>
-      <w:proofErr w:type="spellStart"/>
-      <w:r>
-        <w:rPr>
-          <w:i/>
-          <w:iCs/>
-        </w:rPr>
         <w:t>fetch</w:t>
       </w:r>
-      <w:proofErr w:type="spellEnd"/>
       <w:r>
         <w:t> para los amigos).</w:t>
       </w:r>
@@ -477,16 +399,8 @@
           <w:rPr>
             <w:rStyle w:val="Hipervnculo"/>
           </w:rPr>
-          <w:t xml:space="preserve">{JSON} </w:t>
+          <w:t>{JSON} Placeholder</w:t>
         </w:r>
-        <w:proofErr w:type="spellStart"/>
-        <w:r>
-          <w:rPr>
-            <w:rStyle w:val="Hipervnculo"/>
-          </w:rPr>
-          <w:t>Placeholder</w:t>
-        </w:r>
-        <w:proofErr w:type="spellEnd"/>
       </w:hyperlink>
       <w:r>
         <w:t>, una API gratuita disponible para pruebas y prototipos.</w:t>
@@ -539,23 +453,7 @@
         <w:t>al menos un COMMIT/PUSH diario</w:t>
       </w:r>
       <w:r>
-        <w:t xml:space="preserve"> a vuestro repositorio en </w:t>
-      </w:r>
-      <w:proofErr w:type="spellStart"/>
-      <w:r>
-        <w:t>GiHub</w:t>
-      </w:r>
-      <w:proofErr w:type="spellEnd"/>
-      <w:r>
-        <w:t xml:space="preserve"> para que podamos hacer seguimiento de vuestro progreso. No obstante, es más que recomendable que hagáis </w:t>
-      </w:r>
-      <w:proofErr w:type="spellStart"/>
-      <w:r>
-        <w:t>commits</w:t>
-      </w:r>
-      <w:proofErr w:type="spellEnd"/>
-      <w:r>
-        <w:t xml:space="preserve"> con cierta frecuencia, es una buena práctica que vale la pena que incorporéis cuanto antes a vuestro proceso de trabajo. Y hablando de </w:t>
+        <w:t> a vuestro repositorio en GiHub para que podamos hacer seguimiento de vuestro progreso. No obstante, es más que recomendable que hagáis commits con cierta frecuencia, es una buena práctica que vale la pena que incorporéis cuanto antes a vuestro proceso de trabajo. Y hablando de </w:t>
       </w:r>
       <w:hyperlink r:id="rId11" w:tgtFrame="_blank" w:history="1">
         <w:r>
@@ -647,53 +545,44 @@
           <w:ilvl w:val="0"/>
           <w:numId w:val="6"/>
         </w:numPr>
-      </w:pPr>
-      <w:r>
+        <w:rPr>
+          <w:highlight w:val="green"/>
+        </w:rPr>
+      </w:pPr>
+      <w:r>
+        <w:rPr>
+          <w:highlight w:val="green"/>
+        </w:rPr>
         <w:t>Encontraréis las imágenes necesarias en la </w:t>
       </w:r>
       <w:hyperlink r:id="rId13" w:tgtFrame="_blank" w:history="1">
         <w:r>
           <w:rPr>
             <w:rStyle w:val="Hipervnculo"/>
+            <w:highlight w:val="green"/>
           </w:rPr>
           <w:t>carpeta de Drive</w:t>
         </w:r>
       </w:hyperlink>
       <w:r>
-        <w:t> además de un archivo .</w:t>
-      </w:r>
-      <w:proofErr w:type="spellStart"/>
-      <w:r>
-        <w:t>fig</w:t>
-      </w:r>
-      <w:proofErr w:type="spellEnd"/>
-      <w:r>
-        <w:t xml:space="preserve"> con información sobre las tipografías y los colores utilizados en la web, entre otros. Para poder trabajar con este archivo deberéis registraros en </w:t>
-      </w:r>
-      <w:proofErr w:type="spellStart"/>
-      <w:r>
-        <w:fldChar w:fldCharType="begin"/>
-      </w:r>
-      <w:r>
-        <w:instrText xml:space="preserve"> HYPERLINK "https://www.figma.com/" \t "_blank" </w:instrText>
-      </w:r>
-      <w:r>
-        <w:fldChar w:fldCharType="separate"/>
-      </w:r>
-      <w:r>
-        <w:rPr>
-          <w:rStyle w:val="Hipervnculo"/>
-        </w:rPr>
-        <w:t>Figma</w:t>
-      </w:r>
-      <w:proofErr w:type="spellEnd"/>
-      <w:r>
-        <w:rPr>
-          <w:rStyle w:val="Hipervnculo"/>
-        </w:rPr>
-        <w:fldChar w:fldCharType="end"/>
-      </w:r>
-      <w:r>
+        <w:rPr>
+          <w:highlight w:val="green"/>
+        </w:rPr>
+        <w:t> además de un archivo .fig con información sobre las tipografías y los colores utilizados en la web, entre otros. Para poder trabajar con este archivo deberéis registraros en </w:t>
+      </w:r>
+      <w:hyperlink r:id="rId14" w:tgtFrame="_blank" w:history="1">
+        <w:r>
+          <w:rPr>
+            <w:rStyle w:val="Hipervnculo"/>
+            <w:highlight w:val="green"/>
+          </w:rPr>
+          <w:t>Figma</w:t>
+        </w:r>
+      </w:hyperlink>
+      <w:r>
+        <w:rPr>
+          <w:highlight w:val="green"/>
+        </w:rPr>
         <w:t>, es rápido y gratuito.</w:t>
       </w:r>
     </w:p>
@@ -708,7 +597,7 @@
         <w:lastRenderedPageBreak/>
         <w:t>Si bien recomendamos </w:t>
       </w:r>
-      <w:hyperlink r:id="rId14" w:tgtFrame="_blank" w:history="1">
+      <w:hyperlink r:id="rId15" w:tgtFrame="_blank" w:history="1">
         <w:r>
           <w:rPr>
             <w:rStyle w:val="Hipervnculo"/>
@@ -717,17 +606,9 @@
         </w:r>
       </w:hyperlink>
       <w:r>
-        <w:t xml:space="preserve"> para este proyecto, hay muchas otras </w:t>
-      </w:r>
-      <w:proofErr w:type="spellStart"/>
-      <w:r>
-        <w:t>API’s</w:t>
-      </w:r>
-      <w:proofErr w:type="spellEnd"/>
-      <w:r>
-        <w:t xml:space="preserve"> gratuitas disponibles: </w:t>
-      </w:r>
-      <w:hyperlink r:id="rId15" w:tgtFrame="_blank" w:history="1">
+        <w:t> para este proyecto, hay muchas otras API’s gratuitas disponibles: </w:t>
+      </w:r>
+      <w:hyperlink r:id="rId16" w:tgtFrame="_blank" w:history="1">
         <w:r>
           <w:rPr>
             <w:rStyle w:val="Hipervnculo"/>
@@ -738,7 +619,7 @@
       <w:r>
         <w:t>, </w:t>
       </w:r>
-      <w:hyperlink r:id="rId16" w:tgtFrame="_blank" w:history="1">
+      <w:hyperlink r:id="rId17" w:tgtFrame="_blank" w:history="1">
         <w:r>
           <w:rPr>
             <w:rStyle w:val="Hipervnculo"/>
@@ -756,41 +637,15 @@
           <w:ilvl w:val="0"/>
           <w:numId w:val="6"/>
         </w:numPr>
-      </w:pPr>
-      <w:r>
-        <w:t xml:space="preserve">Si queréis, podéis utilizar un </w:t>
-      </w:r>
-      <w:proofErr w:type="spellStart"/>
-      <w:r>
-        <w:t>framework</w:t>
-      </w:r>
-      <w:proofErr w:type="spellEnd"/>
-      <w:r>
-        <w:t xml:space="preserve"> de CSS, como </w:t>
-      </w:r>
-      <w:proofErr w:type="spellStart"/>
-      <w:r>
-        <w:t>Tailwind</w:t>
-      </w:r>
-      <w:proofErr w:type="spellEnd"/>
-      <w:r>
-        <w:t xml:space="preserve"> o </w:t>
-      </w:r>
-      <w:proofErr w:type="spellStart"/>
-      <w:r>
-        <w:t>Bulma</w:t>
-      </w:r>
-      <w:proofErr w:type="spellEnd"/>
-      <w:r>
-        <w:t xml:space="preserve">. No obstante, si el </w:t>
-      </w:r>
-      <w:proofErr w:type="spellStart"/>
-      <w:r>
-        <w:t>framework</w:t>
-      </w:r>
-      <w:proofErr w:type="spellEnd"/>
-      <w:r>
-        <w:t xml:space="preserve"> escogido tiene JS, como es el caso de Bootstrap, solo podéis enlazar la parte de CSS y no la de JS.</w:t>
+        <w:rPr>
+          <w:highlight w:val="red"/>
+        </w:rPr>
+      </w:pPr>
+      <w:r>
+        <w:rPr>
+          <w:highlight w:val="red"/>
+        </w:rPr>
+        <w:t>Si queréis, podéis utilizar un framework de CSS, como Tailwind o Bulma. No obstante, si el framework escogido tiene JS, como es el caso de Bootstrap, solo podéis enlazar la parte de CSS y no la de JS.</w:t>
       </w:r>
     </w:p>
     <w:p>
@@ -818,7 +673,7 @@
                     </pic:cNvPicPr>
                   </pic:nvPicPr>
                   <pic:blipFill>
-                    <a:blip r:embed="rId17">
+                    <a:blip r:embed="rId18">
                       <a:extLst>
                         <a:ext uri="{28A0092B-C50C-407E-A947-70E740481C1C}">
                           <a14:useLocalDpi xmlns:a14="http://schemas.microsoft.com/office/drawing/2010/main" val="0"/>
@@ -858,15 +713,7 @@
       </w:r>
       <w:r>
         <w:br/>
-        <w:t xml:space="preserve">Por si hay quien se queda con ganas de más, una vez finalizados al 100% los requisitos base del </w:t>
-      </w:r>
-      <w:proofErr w:type="spellStart"/>
-      <w:r>
-        <w:t>Mid-term</w:t>
-      </w:r>
-      <w:proofErr w:type="spellEnd"/>
-      <w:r>
-        <w:t>, podéis plantearos completar vuestra web con algunos extras de vuestra elección. Aquí os dejamos algunas ideas:</w:t>
+        <w:t>Por si hay quien se queda con ganas de más, una vez finalizados al 100% los requisitos base del Mid-term, podéis plantearos completar vuestra web con algunos extras de vuestra elección. Aquí os dejamos algunas ideas:</w:t>
       </w:r>
     </w:p>
     <w:p>
@@ -888,15 +735,7 @@
         </w:numPr>
       </w:pPr>
       <w:r>
-        <w:t xml:space="preserve">Animación instaurada en la web (con coherencia, </w:t>
-      </w:r>
-      <w:proofErr w:type="spellStart"/>
-      <w:r>
-        <w:t>please</w:t>
-      </w:r>
-      <w:proofErr w:type="spellEnd"/>
-      <w:r>
-        <w:t>).</w:t>
+        <w:t>Animación instaurada en la web (con coherencia, please).</w:t>
       </w:r>
     </w:p>
     <w:p>
@@ -929,122 +768,17 @@
     <w:p/>
     <w:p>
       <w:r>
-        <w:t xml:space="preserve">Lo he hecho todo con pixeles, los que ponía en el </w:t>
-      </w:r>
-      <w:proofErr w:type="spellStart"/>
-      <w:r>
-        <w:t>figma</w:t>
-      </w:r>
-      <w:proofErr w:type="spellEnd"/>
-      <w:r>
-        <w:t>. Me va a dar problemas para hacer el responsive?? =)</w:t>
+        <w:t>El texto del landind en la parte izquierda no se ajusta al div. Por qué??</w:t>
       </w:r>
     </w:p>
+    <w:p/>
+    <w:p/>
     <w:p>
       <w:r>
-        <w:t xml:space="preserve">Al abrir inspeccionar en la web me sale un tamaño mucho </w:t>
-      </w:r>
-      <w:proofErr w:type="spellStart"/>
-      <w:r>
-        <w:t>mas</w:t>
-      </w:r>
-      <w:proofErr w:type="spellEnd"/>
-      <w:r>
-        <w:t xml:space="preserve"> grande…</w:t>
-      </w:r>
-      <w:r>
-        <w:t>creo</w:t>
+        <w:t>HACER QUE LOS LINKS VACIOS ABRAN PESTAÑA NUEVA EN BLANCO?? NADA!</w:t>
       </w:r>
     </w:p>
-    <w:p>
-      <w:r>
-        <w:t xml:space="preserve">Como hacer </w:t>
-      </w:r>
-      <w:proofErr w:type="spellStart"/>
-      <w:r>
-        <w:t>padding</w:t>
-      </w:r>
-      <w:proofErr w:type="spellEnd"/>
-      <w:r>
-        <w:t xml:space="preserve"> solo en el texto del </w:t>
-      </w:r>
-      <w:proofErr w:type="spellStart"/>
-      <w:r>
-        <w:t>placeholder</w:t>
-      </w:r>
-      <w:proofErr w:type="spellEnd"/>
-      <w:r>
-        <w:t>?</w:t>
-      </w:r>
-      <w:r>
-        <w:t xml:space="preserve"> Problemas en el formulario</w:t>
-      </w:r>
-    </w:p>
-    <w:p>
-      <w:r>
-        <w:t xml:space="preserve">En el </w:t>
-      </w:r>
-      <w:proofErr w:type="spellStart"/>
-      <w:r>
-        <w:t>footer</w:t>
-      </w:r>
-      <w:proofErr w:type="spellEnd"/>
-      <w:r>
-        <w:t xml:space="preserve"> si no pongo </w:t>
-      </w:r>
-      <w:proofErr w:type="spellStart"/>
-      <w:r>
-        <w:t>padding</w:t>
-      </w:r>
-      <w:proofErr w:type="spellEnd"/>
-      <w:r>
-        <w:t xml:space="preserve"> al logo me lo pone más a la izquierda, es normal?</w:t>
-      </w:r>
-    </w:p>
-    <w:p>
-      <w:r>
-        <w:t xml:space="preserve">Lo mismo en el TITULO de la parte </w:t>
-      </w:r>
-      <w:proofErr w:type="spellStart"/>
-      <w:r>
-        <w:t>hero</w:t>
-      </w:r>
-      <w:proofErr w:type="spellEnd"/>
-    </w:p>
-    <w:p>
-      <w:r>
-        <w:t>HACER QUE LOS LINKS VACIOS ABRAN PESTAÑA NUEVA EN BLANCO</w:t>
-      </w:r>
-      <w:r>
-        <w:t>?? O que no hagan nada?</w:t>
-      </w:r>
-    </w:p>
-    <w:p>
-      <w:r>
-        <w:t>En index.html corregir la posición del email en la sección amarilla</w:t>
-      </w:r>
-    </w:p>
-    <w:p>
-      <w:r>
-        <w:t xml:space="preserve">En </w:t>
-      </w:r>
-      <w:proofErr w:type="spellStart"/>
-      <w:r>
-        <w:t>recent</w:t>
-      </w:r>
-      <w:proofErr w:type="spellEnd"/>
-      <w:r>
-        <w:t xml:space="preserve"> </w:t>
-      </w:r>
-      <w:proofErr w:type="spellStart"/>
-      <w:r>
-        <w:t>projects</w:t>
-      </w:r>
-      <w:proofErr w:type="spellEnd"/>
-      <w:r>
-        <w:t xml:space="preserve"> el titulo está más adentro que las columnas de debajo, no consigo arreglarlo</w:t>
-      </w:r>
-    </w:p>
+    <w:p/>
     <w:sectPr>
       <w:pgSz w:w="11906" w:h="16838"/>
       <w:pgMar w:top="1417" w:right="1701" w:bottom="1417" w:left="1701" w:header="708" w:footer="708" w:gutter="0"/>

</xml_diff>